<commit_message>
Oplossingen toegevoegd, maar moeten nog afgewerkt worden
</commit_message>
<xml_diff>
--- a/Fouten in cursusInleiding.docx
+++ b/Fouten in cursusInleiding.docx
@@ -31,8 +31,18 @@
           <w:b/>
           <w:u w:val="single"/>
         </w:rPr>
-        <w:t>d-operators-arithmetic</w:t>
-      </w:r>
+        <w:t>d-operators-</w:t>
+      </w:r>
+      <w:proofErr w:type="spellStart"/>
+      <w:r>
+        <w:rPr>
+          <w:rFonts w:ascii="Calibri" w:hAnsi="Calibri"/>
+          <w:b/>
+          <w:u w:val="single"/>
+        </w:rPr>
+        <w:t>arithmetic</w:t>
+      </w:r>
+      <w:proofErr w:type="spellEnd"/>
     </w:p>
     <w:p>
       <w:pPr>
@@ -69,58 +79,41 @@
         <w:rPr>
           <w:rFonts w:ascii="Calibri" w:hAnsi="Calibri"/>
         </w:rPr>
-        <w:t>Hierdoor kloppen de increments en decrements niet.</w:t>
-      </w:r>
-    </w:p>
-    <w:p>
-      <w:pPr>
-        <w:rPr>
-          <w:rFonts w:ascii="Calibri" w:hAnsi="Calibri"/>
-        </w:rPr>
-      </w:pPr>
-    </w:p>
-    <w:p>
-      <w:pPr>
-        <w:rPr>
-          <w:rFonts w:ascii="Calibri" w:hAnsi="Calibri"/>
-          <w:b/>
-          <w:u w:val="single"/>
-        </w:rPr>
-      </w:pPr>
-      <w:r>
-        <w:rPr>
-          <w:rFonts w:ascii="Calibri" w:hAnsi="Calibri"/>
-          <w:b/>
-          <w:u w:val="single"/>
-        </w:rPr>
-        <w:t>Slide 55: Array samenstellen: numeric array</w:t>
-      </w:r>
-    </w:p>
-    <w:p>
-      <w:pPr>
-        <w:rPr>
-          <w:rFonts w:ascii="Calibri" w:hAnsi="Calibri"/>
-        </w:rPr>
-      </w:pPr>
-      <w:r>
-        <w:rPr>
-          <w:rFonts w:ascii="Calibri" w:hAnsi="Calibri"/>
-        </w:rPr>
-        <w:t>De indices ontbreken</w:t>
-      </w:r>
-      <w:r>
-        <w:rPr>
-          <w:rFonts w:ascii="Calibri" w:hAnsi="Calibri"/>
-        </w:rPr>
-        <w:t>.</w:t>
-      </w:r>
-    </w:p>
-    <w:p>
-      <w:pPr>
-        <w:rPr>
-          <w:rFonts w:ascii="Calibri" w:hAnsi="Calibri"/>
-          <w:b/>
-          <w:u w:val="single"/>
+        <w:t xml:space="preserve">Hierdoor kloppen de </w:t>
+      </w:r>
+      <w:proofErr w:type="spellStart"/>
+      <w:r>
+        <w:rPr>
+          <w:rFonts w:ascii="Calibri" w:hAnsi="Calibri"/>
+        </w:rPr>
+        <w:t>increments</w:t>
+      </w:r>
+      <w:proofErr w:type="spellEnd"/>
+      <w:r>
+        <w:rPr>
+          <w:rFonts w:ascii="Calibri" w:hAnsi="Calibri"/>
+        </w:rPr>
+        <w:t xml:space="preserve"> en </w:t>
+      </w:r>
+      <w:proofErr w:type="spellStart"/>
+      <w:r>
+        <w:rPr>
+          <w:rFonts w:ascii="Calibri" w:hAnsi="Calibri"/>
+        </w:rPr>
+        <w:t>decrements</w:t>
+      </w:r>
+      <w:proofErr w:type="spellEnd"/>
+      <w:r>
+        <w:rPr>
+          <w:rFonts w:ascii="Calibri" w:hAnsi="Calibri"/>
+        </w:rPr>
+        <w:t xml:space="preserve"> niet.</w:t>
+      </w:r>
+    </w:p>
+    <w:p>
+      <w:pPr>
+        <w:rPr>
+          <w:rFonts w:ascii="Calibri" w:hAnsi="Calibri"/>
         </w:rPr>
       </w:pPr>
     </w:p>
@@ -132,42 +125,26 @@
         <w:adjustRightInd w:val="0"/>
         <w:spacing w:after="240"/>
         <w:rPr>
-          <w:rFonts w:ascii="Lucida Console" w:hAnsi="Lucida Console" w:cs="Lucida Console"/>
-          <w:color w:val="0C0C0C"/>
-          <w:sz w:val="28"/>
-          <w:szCs w:val="28"/>
-          <w:lang w:val="en-US"/>
-        </w:rPr>
-      </w:pPr>
-      <w:r>
-        <w:rPr>
-          <w:rFonts w:ascii="Lucida Console" w:hAnsi="Lucida Console" w:cs="Lucida Console"/>
-          <w:color w:val="0B5AB2"/>
-          <w:sz w:val="28"/>
-          <w:szCs w:val="28"/>
-          <w:lang w:val="en-US"/>
-        </w:rPr>
-        <w:t xml:space="preserve">$frisdrank[] </w:t>
-      </w:r>
-      <w:r>
-        <w:rPr>
-          <w:rFonts w:ascii="Lucida Console" w:hAnsi="Lucida Console" w:cs="Lucida Console"/>
-          <w:color w:val="5B1A8E"/>
-          <w:sz w:val="28"/>
-          <w:szCs w:val="28"/>
-          <w:lang w:val="en-US"/>
-        </w:rPr>
-        <w:t xml:space="preserve">= </w:t>
-      </w:r>
-      <w:r>
-        <w:rPr>
-          <w:rFonts w:ascii="Lucida Console" w:hAnsi="Lucida Console" w:cs="Lucida Console"/>
-          <w:color w:val="0C0C0C"/>
-          <w:sz w:val="28"/>
-          <w:szCs w:val="28"/>
-          <w:lang w:val="en-US"/>
-        </w:rPr>
-        <w:t xml:space="preserve">'Cola'; </w:t>
+          <w:rFonts w:ascii="Calibri" w:hAnsi="Calibri"/>
+          <w:b/>
+          <w:u w:val="single"/>
+        </w:rPr>
+      </w:pPr>
+      <w:r>
+        <w:rPr>
+          <w:rFonts w:ascii="Calibri" w:hAnsi="Calibri"/>
+          <w:b/>
+          <w:u w:val="single"/>
+        </w:rPr>
+        <w:t>Oplossing arrays-basis-deel2</w:t>
+      </w:r>
+      <w:r>
+        <w:rPr>
+          <w:rFonts w:ascii="Calibri" w:hAnsi="Calibri"/>
+          <w:b/>
+          <w:u w:val="single"/>
+        </w:rPr>
+        <w:t>.php van docent</w:t>
       </w:r>
     </w:p>
     <w:p>
@@ -178,42 +155,28 @@
         <w:adjustRightInd w:val="0"/>
         <w:spacing w:after="240"/>
         <w:rPr>
-          <w:rFonts w:ascii="Lucida Console" w:hAnsi="Lucida Console" w:cs="Lucida Console"/>
-          <w:color w:val="0C0C0C"/>
-          <w:sz w:val="28"/>
-          <w:szCs w:val="28"/>
-          <w:lang w:val="en-US"/>
-        </w:rPr>
-      </w:pPr>
-      <w:r>
-        <w:rPr>
-          <w:rFonts w:ascii="Lucida Console" w:hAnsi="Lucida Console" w:cs="Lucida Console"/>
-          <w:color w:val="0B5AB2"/>
-          <w:sz w:val="28"/>
-          <w:szCs w:val="28"/>
-          <w:lang w:val="en-US"/>
-        </w:rPr>
-        <w:t xml:space="preserve">$frisdrank[] </w:t>
-      </w:r>
-      <w:r>
-        <w:rPr>
-          <w:rFonts w:ascii="Lucida Console" w:hAnsi="Lucida Console" w:cs="Lucida Console"/>
-          <w:color w:val="5B1A8E"/>
-          <w:sz w:val="28"/>
-          <w:szCs w:val="28"/>
-          <w:lang w:val="en-US"/>
-        </w:rPr>
-        <w:t xml:space="preserve">= </w:t>
-      </w:r>
-      <w:r>
-        <w:rPr>
-          <w:rFonts w:ascii="Lucida Console" w:hAnsi="Lucida Console" w:cs="Lucida Console"/>
-          <w:color w:val="0C0C0C"/>
-          <w:sz w:val="28"/>
-          <w:szCs w:val="28"/>
-          <w:lang w:val="en-US"/>
-        </w:rPr>
-        <w:t xml:space="preserve">'Fanta'; </w:t>
+          <w:rFonts w:ascii="Calibri" w:hAnsi="Calibri"/>
+        </w:rPr>
+      </w:pPr>
+      <w:r>
+        <w:rPr>
+          <w:rFonts w:ascii="Calibri" w:hAnsi="Calibri"/>
+        </w:rPr>
+        <w:t xml:space="preserve">Inhoud van </w:t>
+      </w:r>
+      <w:proofErr w:type="spellStart"/>
+      <w:r>
+        <w:rPr>
+          <w:rFonts w:ascii="Calibri" w:hAnsi="Calibri"/>
+        </w:rPr>
+        <w:t>oplossingfile</w:t>
+      </w:r>
+      <w:proofErr w:type="spellEnd"/>
+      <w:r>
+        <w:rPr>
+          <w:rFonts w:ascii="Calibri" w:hAnsi="Calibri"/>
+        </w:rPr>
+        <w:t xml:space="preserve"> komt niet overeen met inhoud van opdrachtfile.</w:t>
       </w:r>
     </w:p>
     <w:p>
@@ -224,42 +187,28 @@
         <w:adjustRightInd w:val="0"/>
         <w:spacing w:after="240"/>
         <w:rPr>
-          <w:rFonts w:ascii="Lucida Console" w:hAnsi="Lucida Console" w:cs="Lucida Console"/>
-          <w:color w:val="0C0C0C"/>
-          <w:sz w:val="28"/>
-          <w:szCs w:val="28"/>
-          <w:lang w:val="en-US"/>
-        </w:rPr>
-      </w:pPr>
-      <w:r>
-        <w:rPr>
-          <w:rFonts w:ascii="Lucida Console" w:hAnsi="Lucida Console" w:cs="Lucida Console"/>
-          <w:color w:val="0B5AB2"/>
-          <w:sz w:val="28"/>
-          <w:szCs w:val="28"/>
-          <w:lang w:val="en-US"/>
-        </w:rPr>
-        <w:t xml:space="preserve">$frisdrank[] </w:t>
-      </w:r>
-      <w:r>
-        <w:rPr>
-          <w:rFonts w:ascii="Lucida Console" w:hAnsi="Lucida Console" w:cs="Lucida Console"/>
-          <w:color w:val="5B1A8E"/>
-          <w:sz w:val="28"/>
-          <w:szCs w:val="28"/>
-          <w:lang w:val="en-US"/>
-        </w:rPr>
-        <w:t xml:space="preserve">= </w:t>
-      </w:r>
-      <w:r>
-        <w:rPr>
-          <w:rFonts w:ascii="Lucida Console" w:hAnsi="Lucida Console" w:cs="Lucida Console"/>
-          <w:color w:val="0C0C0C"/>
-          <w:sz w:val="28"/>
-          <w:szCs w:val="28"/>
-          <w:lang w:val="en-US"/>
-        </w:rPr>
-        <w:t>'Spa';</w:t>
+          <w:rFonts w:ascii="Calibri" w:hAnsi="Calibri"/>
+        </w:rPr>
+      </w:pPr>
+      <w:r>
+        <w:rPr>
+          <w:rFonts w:ascii="Calibri" w:hAnsi="Calibri"/>
+        </w:rPr>
+        <w:t xml:space="preserve">Ingewikkelde lus voor de vermenigvuldiging van de elementen in de array, terwijl beter: </w:t>
+      </w:r>
+      <w:proofErr w:type="spellStart"/>
+      <w:r>
+        <w:rPr>
+          <w:rFonts w:ascii="Calibri" w:hAnsi="Calibri"/>
+        </w:rPr>
+        <w:t>array_product</w:t>
+      </w:r>
+      <w:proofErr w:type="spellEnd"/>
+      <w:r>
+        <w:rPr>
+          <w:rFonts w:ascii="Calibri" w:hAnsi="Calibri"/>
+        </w:rPr>
+        <w:t>($var);</w:t>
       </w:r>
     </w:p>
     <w:p>
@@ -270,13 +219,15 @@
         <w:adjustRightInd w:val="0"/>
         <w:spacing w:after="240"/>
         <w:rPr>
-          <w:rFonts w:ascii="Lucida Console" w:hAnsi="Lucida Console" w:cs="Lucida Console"/>
-          <w:color w:val="0C0C0C"/>
-          <w:sz w:val="28"/>
-          <w:szCs w:val="28"/>
-          <w:lang w:val="en-US"/>
-        </w:rPr>
-      </w:pPr>
+          <w:rFonts w:ascii="Calibri" w:hAnsi="Calibri"/>
+        </w:rPr>
+      </w:pPr>
+      <w:r>
+        <w:rPr>
+          <w:rFonts w:ascii="Calibri" w:hAnsi="Calibri"/>
+        </w:rPr>
+        <w:t>De code voor het optellen van de twee arrays ontbreekt.</w:t>
+      </w:r>
     </w:p>
     <w:p>
       <w:pPr>
@@ -297,90 +248,6 @@
           <w:b/>
           <w:u w:val="single"/>
         </w:rPr>
-        <w:t>Oplossing arrays-basis-deel2</w:t>
-      </w:r>
-      <w:r>
-        <w:rPr>
-          <w:rFonts w:ascii="Calibri" w:hAnsi="Calibri"/>
-          <w:b/>
-          <w:u w:val="single"/>
-        </w:rPr>
-        <w:t>.php van docent</w:t>
-      </w:r>
-    </w:p>
-    <w:p>
-      <w:pPr>
-        <w:widowControl w:val="0"/>
-        <w:autoSpaceDE w:val="0"/>
-        <w:autoSpaceDN w:val="0"/>
-        <w:adjustRightInd w:val="0"/>
-        <w:spacing w:after="240"/>
-        <w:rPr>
-          <w:rFonts w:ascii="Calibri" w:hAnsi="Calibri"/>
-        </w:rPr>
-      </w:pPr>
-      <w:r>
-        <w:rPr>
-          <w:rFonts w:ascii="Calibri" w:hAnsi="Calibri"/>
-        </w:rPr>
-        <w:t>Inhoud van oplossingfile komt niet overeen met inhoud van opdrachtfile.</w:t>
-      </w:r>
-    </w:p>
-    <w:p>
-      <w:pPr>
-        <w:widowControl w:val="0"/>
-        <w:autoSpaceDE w:val="0"/>
-        <w:autoSpaceDN w:val="0"/>
-        <w:adjustRightInd w:val="0"/>
-        <w:spacing w:after="240"/>
-        <w:rPr>
-          <w:rFonts w:ascii="Calibri" w:hAnsi="Calibri"/>
-        </w:rPr>
-      </w:pPr>
-      <w:r>
-        <w:rPr>
-          <w:rFonts w:ascii="Calibri" w:hAnsi="Calibri"/>
-        </w:rPr>
-        <w:t>Ingewikkelde lus voor de vermenigvuldiging van de elementen in de array, terwijl beter: array_product($var);</w:t>
-      </w:r>
-    </w:p>
-    <w:p>
-      <w:pPr>
-        <w:widowControl w:val="0"/>
-        <w:autoSpaceDE w:val="0"/>
-        <w:autoSpaceDN w:val="0"/>
-        <w:adjustRightInd w:val="0"/>
-        <w:spacing w:after="240"/>
-        <w:rPr>
-          <w:rFonts w:ascii="Calibri" w:hAnsi="Calibri"/>
-        </w:rPr>
-      </w:pPr>
-      <w:r>
-        <w:rPr>
-          <w:rFonts w:ascii="Calibri" w:hAnsi="Calibri"/>
-        </w:rPr>
-        <w:t>De code voor het optellen van de twee arrays ontbreekt.</w:t>
-      </w:r>
-    </w:p>
-    <w:p>
-      <w:pPr>
-        <w:widowControl w:val="0"/>
-        <w:autoSpaceDE w:val="0"/>
-        <w:autoSpaceDN w:val="0"/>
-        <w:adjustRightInd w:val="0"/>
-        <w:spacing w:after="240"/>
-        <w:rPr>
-          <w:rFonts w:ascii="Calibri" w:hAnsi="Calibri"/>
-          <w:b/>
-          <w:u w:val="single"/>
-        </w:rPr>
-      </w:pPr>
-      <w:r>
-        <w:rPr>
-          <w:rFonts w:ascii="Calibri" w:hAnsi="Calibri"/>
-          <w:b/>
-          <w:u w:val="single"/>
-        </w:rPr>
         <w:t>Voorbeeld-</w:t>
       </w:r>
       <w:r>
@@ -389,7 +256,25 @@
           <w:b/>
           <w:u w:val="single"/>
         </w:rPr>
-        <w:t>arrays-function-extra</w:t>
+        <w:t>arrays-</w:t>
+      </w:r>
+      <w:proofErr w:type="spellStart"/>
+      <w:r>
+        <w:rPr>
+          <w:rFonts w:ascii="Calibri" w:hAnsi="Calibri"/>
+          <w:b/>
+          <w:u w:val="single"/>
+        </w:rPr>
+        <w:t>function</w:t>
+      </w:r>
+      <w:proofErr w:type="spellEnd"/>
+      <w:r>
+        <w:rPr>
+          <w:rFonts w:ascii="Calibri" w:hAnsi="Calibri"/>
+          <w:b/>
+          <w:u w:val="single"/>
+        </w:rPr>
+        <w:t>-extra</w:t>
       </w:r>
     </w:p>
     <w:p>
@@ -510,33 +395,202 @@
         </w:rPr>
         <w:t xml:space="preserve"> en oplossing-for-deel2 van docent</w:t>
       </w:r>
+    </w:p>
+    <w:p>
+      <w:pPr>
+        <w:rPr>
+          <w:rFonts w:ascii="Calibri" w:hAnsi="Calibri"/>
+        </w:rPr>
+      </w:pPr>
+      <w:r>
+        <w:rPr>
+          <w:rFonts w:ascii="Calibri" w:hAnsi="Calibri"/>
+        </w:rPr>
+        <w:t>Opdracht zegt: even getallen moeten groene achtergrond krijgen.</w:t>
+      </w:r>
+    </w:p>
+    <w:p>
+      <w:pPr>
+        <w:rPr>
+          <w:rFonts w:ascii="Calibri" w:hAnsi="Calibri"/>
+        </w:rPr>
+      </w:pPr>
+      <w:r>
+        <w:rPr>
+          <w:rFonts w:ascii="Calibri" w:hAnsi="Calibri"/>
+        </w:rPr>
+        <w:t>Oplossing toont: oneven getallen hebben groene achtergrond.</w:t>
+      </w:r>
+    </w:p>
+    <w:p>
+      <w:pPr>
+        <w:rPr>
+          <w:rFonts w:ascii="Calibri" w:hAnsi="Calibri"/>
+        </w:rPr>
+      </w:pPr>
+    </w:p>
+    <w:p>
+      <w:pPr>
+        <w:rPr>
+          <w:rFonts w:ascii="Calibri" w:hAnsi="Calibri"/>
+          <w:b/>
+          <w:u w:val="single"/>
+        </w:rPr>
+      </w:pPr>
+      <w:r>
+        <w:rPr>
+          <w:rFonts w:ascii="Calibri" w:hAnsi="Calibri"/>
+          <w:b/>
+          <w:u w:val="single"/>
+        </w:rPr>
+        <w:t>Oplossing-functies-deel2</w:t>
+      </w:r>
+    </w:p>
+    <w:p>
+      <w:pPr>
+        <w:rPr>
+          <w:rFonts w:ascii="Calibri" w:hAnsi="Calibri"/>
+        </w:rPr>
+      </w:pPr>
+      <w:r>
+        <w:rPr>
+          <w:rFonts w:ascii="Calibri" w:hAnsi="Calibri"/>
+        </w:rPr>
+        <w:t>De afbeelding in de opgave van hoe de oplossing er moet uitzien komt niet overeen met de oplossingsfile.</w:t>
+      </w:r>
+    </w:p>
+    <w:p>
+      <w:pPr>
+        <w:rPr>
+          <w:rFonts w:ascii="Calibri" w:hAnsi="Calibri"/>
+        </w:rPr>
+      </w:pPr>
+    </w:p>
+    <w:p>
+      <w:pPr>
+        <w:rPr>
+          <w:rFonts w:ascii="Calibri" w:hAnsi="Calibri"/>
+          <w:b/>
+          <w:u w:val="single"/>
+        </w:rPr>
+      </w:pPr>
+      <w:r>
+        <w:rPr>
+          <w:rFonts w:ascii="Calibri" w:hAnsi="Calibri"/>
+          <w:b/>
+          <w:u w:val="single"/>
+        </w:rPr>
+        <w:t>Oplossing-functies-gevorderd-deel1</w:t>
+      </w:r>
+    </w:p>
+    <w:p>
+      <w:pPr>
+        <w:rPr>
+          <w:rFonts w:ascii="Calibri" w:hAnsi="Calibri"/>
+        </w:rPr>
+      </w:pPr>
+      <w:r>
+        <w:rPr>
+          <w:rFonts w:ascii="Calibri" w:hAnsi="Calibri"/>
+        </w:rPr>
+        <w:t xml:space="preserve">De afbeelding in de opgave van hoe de oplossing er moet uitzien komt niet overeen met de oplossingsfile. In de opgave wordt de </w:t>
+      </w:r>
+      <w:proofErr w:type="spellStart"/>
+      <w:r>
+        <w:rPr>
+          <w:rFonts w:ascii="Calibri" w:hAnsi="Calibri"/>
+        </w:rPr>
+        <w:t>needle</w:t>
+      </w:r>
+      <w:proofErr w:type="spellEnd"/>
+      <w:r>
+        <w:rPr>
+          <w:rFonts w:ascii="Calibri" w:hAnsi="Calibri"/>
+        </w:rPr>
+        <w:t xml:space="preserve"> in aantal keer weergegeven, terwijl de opgave is om het in aantal % weer te geven. In de oplossing staat het wel in aantal %.</w:t>
+      </w:r>
+      <w:r>
+        <w:rPr>
+          <w:rFonts w:ascii="Calibri" w:hAnsi="Calibri"/>
+        </w:rPr>
+        <w:t xml:space="preserve"> De </w:t>
+      </w:r>
+      <w:proofErr w:type="spellStart"/>
+      <w:r>
+        <w:rPr>
+          <w:rFonts w:ascii="Calibri" w:hAnsi="Calibri"/>
+        </w:rPr>
+        <w:t>needles</w:t>
+      </w:r>
+      <w:proofErr w:type="spellEnd"/>
+      <w:r>
+        <w:rPr>
+          <w:rFonts w:ascii="Calibri" w:hAnsi="Calibri"/>
+        </w:rPr>
+        <w:t xml:space="preserve"> in de oplossing komen ook niet overeen met de </w:t>
+      </w:r>
+      <w:proofErr w:type="spellStart"/>
+      <w:r>
+        <w:rPr>
+          <w:rFonts w:ascii="Calibri" w:hAnsi="Calibri"/>
+        </w:rPr>
+        <w:t>needles</w:t>
+      </w:r>
+      <w:proofErr w:type="spellEnd"/>
+      <w:r>
+        <w:rPr>
+          <w:rFonts w:ascii="Calibri" w:hAnsi="Calibri"/>
+        </w:rPr>
+        <w:t xml:space="preserve"> in de opgave.</w:t>
+      </w:r>
+    </w:p>
+    <w:p>
+      <w:pPr>
+        <w:rPr>
+          <w:rFonts w:ascii="Calibri" w:hAnsi="Calibri"/>
+        </w:rPr>
+      </w:pPr>
+    </w:p>
+    <w:p>
+      <w:pPr>
+        <w:rPr>
+          <w:rFonts w:ascii="Calibri" w:hAnsi="Calibri"/>
+          <w:b/>
+          <w:u w:val="single"/>
+        </w:rPr>
+      </w:pPr>
       <w:bookmarkStart w:id="0" w:name="_GoBack"/>
-      <w:bookmarkEnd w:id="0"/>
-    </w:p>
-    <w:p>
-      <w:pPr>
-        <w:rPr>
-          <w:rFonts w:ascii="Calibri" w:hAnsi="Calibri"/>
-        </w:rPr>
-      </w:pPr>
-      <w:r>
-        <w:rPr>
-          <w:rFonts w:ascii="Calibri" w:hAnsi="Calibri"/>
-        </w:rPr>
-        <w:t>Opdracht zegt: even getallen moeten groene achtergrond krijgen.</w:t>
-      </w:r>
-    </w:p>
-    <w:p>
-      <w:pPr>
-        <w:rPr>
-          <w:rFonts w:ascii="Calibri" w:hAnsi="Calibri"/>
-        </w:rPr>
-      </w:pPr>
-      <w:r>
-        <w:rPr>
-          <w:rFonts w:ascii="Calibri" w:hAnsi="Calibri"/>
-        </w:rPr>
-        <w:t>Oplossing toont: oneven getallen hebben groene achtergrond.</w:t>
+      <w:r>
+        <w:rPr>
+          <w:rFonts w:ascii="Calibri" w:hAnsi="Calibri"/>
+          <w:b/>
+          <w:u w:val="single"/>
+        </w:rPr>
+        <w:t>Oplossing-</w:t>
+      </w:r>
+      <w:proofErr w:type="spellStart"/>
+      <w:r>
+        <w:rPr>
+          <w:rFonts w:ascii="Calibri" w:hAnsi="Calibri"/>
+          <w:b/>
+          <w:u w:val="single"/>
+        </w:rPr>
+        <w:t>recursive</w:t>
+      </w:r>
+      <w:proofErr w:type="spellEnd"/>
+    </w:p>
+    <w:bookmarkEnd w:id="0"/>
+    <w:p>
+      <w:pPr>
+        <w:rPr>
+          <w:rFonts w:ascii="Calibri" w:hAnsi="Calibri"/>
+        </w:rPr>
+      </w:pPr>
+      <w:r>
+        <w:rPr>
+          <w:rFonts w:ascii="Calibri" w:hAnsi="Calibri"/>
+        </w:rPr>
+        <w:t>De winst staat in de oplossing weergegeven, terwijl dit volgens de opdracht niet moest.</w:t>
       </w:r>
     </w:p>
     <w:sectPr>

</xml_diff>